<commit_message>
Add and deleted, also changed color
</commit_message>
<xml_diff>
--- a/Project 1/UsersManual_README.docx
+++ b/Project 1/UsersManual_README.docx
@@ -137,6 +137,14 @@
         </w:rPr>
         <w:t>Download and unzip the submission from eLearning on a Linux box in the multi-platform lab.</w:t>
       </w:r>
+      <w:r>
+        <w:rPr>
+          <w:rFonts w:ascii="Times New Roman" w:hAnsi="Times New Roman" w:cs="Times New Roman"/>
+          <w:sz w:val="24"/>
+          <w:szCs w:val="24"/>
+        </w:rPr>
+        <w:t xml:space="preserve"> Add</w:t>
+      </w:r>
     </w:p>
     <w:p>
       <w:pPr>
@@ -157,7 +165,24 @@
           <w:sz w:val="24"/>
           <w:szCs w:val="24"/>
         </w:rPr>
-        <w:t>The includes:</w:t>
+        <w:t xml:space="preserve">The </w:t>
+      </w:r>
+      <w:r>
+        <w:rPr>
+          <w:rFonts w:ascii="Times New Roman" w:hAnsi="Times New Roman" w:cs="Times New Roman"/>
+          <w:color w:val="FF0000"/>
+          <w:sz w:val="24"/>
+          <w:szCs w:val="24"/>
+        </w:rPr>
+        <w:t>includes</w:t>
+      </w:r>
+      <w:r>
+        <w:rPr>
+          <w:rFonts w:ascii="Times New Roman" w:hAnsi="Times New Roman" w:cs="Times New Roman"/>
+          <w:sz w:val="24"/>
+          <w:szCs w:val="24"/>
+        </w:rPr>
+        <w:t>:</w:t>
       </w:r>
     </w:p>
     <w:p>
@@ -429,6 +454,8 @@
         </w:rPr>
         <w:t>image.png</w:t>
       </w:r>
+      <w:bookmarkStart w:id="0" w:name="_GoBack"/>
+      <w:bookmarkEnd w:id="0"/>
     </w:p>
     <w:p>
       <w:pPr>
@@ -443,6 +470,7 @@
           <w:szCs w:val="24"/>
         </w:rPr>
       </w:pPr>
+      <w:proofErr w:type="spellStart"/>
       <w:r>
         <w:rPr>
           <w:rFonts w:ascii="Times New Roman" w:hAnsi="Times New Roman" w:cs="Times New Roman"/>
@@ -457,7 +485,16 @@
           <w:sz w:val="24"/>
           <w:szCs w:val="24"/>
         </w:rPr>
-        <w:t>ronment: This project was created using</w:t>
+        <w:t>ronm</w:t>
+      </w:r>
+      <w:proofErr w:type="spellEnd"/>
+      <w:r>
+        <w:rPr>
+          <w:rFonts w:ascii="Times New Roman" w:hAnsi="Times New Roman" w:cs="Times New Roman"/>
+          <w:sz w:val="24"/>
+          <w:szCs w:val="24"/>
+        </w:rPr>
+        <w:t>: This project was created using</w:t>
       </w:r>
       <w:r>
         <w:rPr>
@@ -1000,8 +1037,6 @@
           <w:lang w:val="en"/>
         </w:rPr>
       </w:pPr>
-      <w:bookmarkStart w:id="0" w:name="_GoBack"/>
-      <w:bookmarkEnd w:id="0"/>
       <w:r>
         <w:rPr>
           <w:noProof/>

</xml_diff>